<commit_message>
added structural imgs to text
</commit_message>
<xml_diff>
--- a/dissertacao/texto-removido.docx
+++ b/dissertacao/texto-removido.docx
@@ -604,25 +604,7 @@
           <w:sz w:val="24"/>
           <w:szCs w:val="24"/>
         </w:rPr>
-        <w:t xml:space="preserve">Kuroda et al. (2012) realiza um estudo aplicando Mapas </w:t>
-      </w:r>
-      <w:proofErr w:type="spellStart"/>
-      <w:r>
-        <w:rPr>
-          <w:rFonts w:ascii="Arial" w:hAnsi="Arial" w:cs="Arial"/>
-          <w:sz w:val="24"/>
-          <w:szCs w:val="24"/>
-        </w:rPr>
-        <w:t>Auto-Organizáveis</w:t>
-      </w:r>
-      <w:proofErr w:type="spellEnd"/>
-      <w:r>
-        <w:rPr>
-          <w:rFonts w:ascii="Arial" w:hAnsi="Arial" w:cs="Arial"/>
-          <w:sz w:val="24"/>
-          <w:szCs w:val="24"/>
-        </w:rPr>
-        <w:t xml:space="preserve"> e K-</w:t>
+        <w:t>Kuroda et al. (2012) realiza um estudo aplicando Mapas Auto-Organizáveis e K-</w:t>
       </w:r>
       <w:proofErr w:type="spellStart"/>
       <w:r>
@@ -661,7 +643,6 @@
         <w:t xml:space="preserve"> em vez de logs de poço de maneira direta.</w:t>
       </w:r>
     </w:p>
-    <w:bookmarkEnd w:id="1"/>
     <w:p>
       <w:pPr>
         <w:spacing w:line="360" w:lineRule="auto"/>
@@ -673,6 +654,8 @@
           <w:szCs w:val="24"/>
         </w:rPr>
       </w:pPr>
+      <w:bookmarkStart w:id="2" w:name="_Hlk32226072"/>
+      <w:bookmarkEnd w:id="1"/>
       <w:r>
         <w:rPr>
           <w:rFonts w:ascii="Arial" w:hAnsi="Arial" w:cs="Arial"/>
@@ -756,6 +739,9 @@
     </w:p>
     <w:p>
       <w:pPr>
+        <w:pBdr>
+          <w:bottom w:val="single" w:sz="12" w:space="1" w:color="auto"/>
+        </w:pBdr>
         <w:spacing w:line="360" w:lineRule="auto"/>
         <w:ind w:firstLine="360"/>
         <w:jc w:val="both"/>
@@ -765,8 +751,8 @@
           <w:szCs w:val="24"/>
         </w:rPr>
       </w:pPr>
-      <w:bookmarkStart w:id="2" w:name="_Hlk31724032"/>
-      <w:bookmarkStart w:id="3" w:name="_GoBack"/>
+      <w:bookmarkStart w:id="3" w:name="_Hlk31724032"/>
+      <w:bookmarkEnd w:id="2"/>
       <w:r>
         <w:rPr>
           <w:rFonts w:ascii="Arial" w:hAnsi="Arial" w:cs="Arial"/>
@@ -792,8 +778,1086 @@
         <w:t>ados todos fornecidos pela Agência Nacional de Petróleo – ANP.</w:t>
       </w:r>
     </w:p>
-    <w:bookmarkEnd w:id="2"/>
     <w:bookmarkEnd w:id="3"/>
+    <w:p>
+      <w:pPr>
+        <w:rPr>
+          <w:u w:val="single"/>
+        </w:rPr>
+      </w:pPr>
+    </w:p>
+    <w:p>
+      <w:pPr>
+        <w:rPr>
+          <w:u w:val="single"/>
+        </w:rPr>
+      </w:pPr>
+    </w:p>
+    <w:p>
+      <w:pPr>
+        <w:rPr>
+          <w:u w:val="single"/>
+        </w:rPr>
+      </w:pPr>
+    </w:p>
+    <w:p>
+      <w:pPr>
+        <w:rPr>
+          <w:u w:val="single"/>
+        </w:rPr>
+      </w:pPr>
+    </w:p>
+    <w:p>
+      <w:pPr>
+        <w:rPr>
+          <w:u w:val="single"/>
+        </w:rPr>
+      </w:pPr>
+    </w:p>
+    <w:p>
+      <w:pPr>
+        <w:rPr>
+          <w:u w:val="single"/>
+        </w:rPr>
+      </w:pPr>
+    </w:p>
+    <w:p>
+      <w:pPr>
+        <w:rPr>
+          <w:u w:val="single"/>
+        </w:rPr>
+      </w:pPr>
+    </w:p>
+    <w:p>
+      <w:pPr>
+        <w:rPr>
+          <w:u w:val="single"/>
+        </w:rPr>
+      </w:pPr>
+    </w:p>
+    <w:p>
+      <w:pPr>
+        <w:rPr>
+          <w:u w:val="single"/>
+        </w:rPr>
+      </w:pPr>
+    </w:p>
+    <w:p>
+      <w:pPr>
+        <w:spacing w:line="360" w:lineRule="auto"/>
+        <w:ind w:firstLine="708"/>
+        <w:jc w:val="both"/>
+        <w:rPr>
+          <w:rFonts w:ascii="Arial" w:hAnsi="Arial" w:cs="Arial"/>
+          <w:sz w:val="24"/>
+          <w:szCs w:val="24"/>
+        </w:rPr>
+      </w:pPr>
+    </w:p>
+    <w:p>
+      <w:pPr>
+        <w:spacing w:line="360" w:lineRule="auto"/>
+        <w:ind w:firstLine="708"/>
+        <w:jc w:val="both"/>
+        <w:rPr>
+          <w:rFonts w:ascii="Arial" w:hAnsi="Arial" w:cs="Arial"/>
+          <w:sz w:val="24"/>
+          <w:szCs w:val="24"/>
+        </w:rPr>
+      </w:pPr>
+    </w:p>
+    <w:p>
+      <w:pPr>
+        <w:spacing w:line="360" w:lineRule="auto"/>
+        <w:ind w:firstLine="708"/>
+        <w:jc w:val="both"/>
+        <w:rPr>
+          <w:rFonts w:ascii="Arial" w:hAnsi="Arial" w:cs="Arial"/>
+          <w:sz w:val="24"/>
+          <w:szCs w:val="24"/>
+        </w:rPr>
+      </w:pPr>
+      <w:r>
+        <w:rPr>
+          <w:rFonts w:ascii="Arial" w:hAnsi="Arial" w:cs="Arial"/>
+          <w:sz w:val="24"/>
+          <w:szCs w:val="24"/>
+        </w:rPr>
+        <w:t xml:space="preserve">o maior número de células com elevados valores de </w:t>
+      </w:r>
+      <w:proofErr w:type="spellStart"/>
+      <w:r>
+        <w:rPr>
+          <w:rFonts w:ascii="Arial" w:hAnsi="Arial" w:cs="Arial"/>
+          <w:sz w:val="24"/>
+          <w:szCs w:val="24"/>
+        </w:rPr>
+        <w:t>Ant</w:t>
+      </w:r>
+      <w:proofErr w:type="spellEnd"/>
+      <w:r>
+        <w:rPr>
+          <w:rFonts w:ascii="Arial" w:hAnsi="Arial" w:cs="Arial"/>
+          <w:sz w:val="24"/>
+          <w:szCs w:val="24"/>
+        </w:rPr>
+        <w:t xml:space="preserve">-Tracking na Zona Sul (Figura 21; Figura 22) bem como a maior porcentagem de suas células se apresentarem com valores elevados de </w:t>
+      </w:r>
+      <w:proofErr w:type="spellStart"/>
+      <w:r>
+        <w:rPr>
+          <w:rFonts w:ascii="Arial" w:hAnsi="Arial" w:cs="Arial"/>
+          <w:sz w:val="24"/>
+          <w:szCs w:val="24"/>
+        </w:rPr>
+        <w:t>Ant</w:t>
+      </w:r>
+      <w:proofErr w:type="spellEnd"/>
+      <w:r>
+        <w:rPr>
+          <w:rFonts w:ascii="Arial" w:hAnsi="Arial" w:cs="Arial"/>
+          <w:sz w:val="24"/>
+          <w:szCs w:val="24"/>
+        </w:rPr>
+        <w:t xml:space="preserve">-Tracking (Tabela 6; Tabela 7) fornece certa evidência para a divisão observada por </w:t>
+      </w:r>
+      <w:proofErr w:type="spellStart"/>
+      <w:r>
+        <w:rPr>
+          <w:rFonts w:ascii="Arial" w:hAnsi="Arial" w:cs="Arial"/>
+          <w:sz w:val="24"/>
+          <w:szCs w:val="24"/>
+        </w:rPr>
+        <w:t>Tomaso</w:t>
+      </w:r>
+      <w:proofErr w:type="spellEnd"/>
+      <w:r>
+        <w:rPr>
+          <w:rFonts w:ascii="Arial" w:hAnsi="Arial" w:cs="Arial"/>
+          <w:sz w:val="24"/>
+          <w:szCs w:val="24"/>
+        </w:rPr>
+        <w:t xml:space="preserve"> et al. (2013). </w:t>
+      </w:r>
+    </w:p>
+    <w:p>
+      <w:pPr>
+        <w:spacing w:line="360" w:lineRule="auto"/>
+        <w:jc w:val="both"/>
+        <w:rPr>
+          <w:rFonts w:ascii="Arial" w:hAnsi="Arial" w:cs="Arial"/>
+          <w:sz w:val="24"/>
+          <w:szCs w:val="24"/>
+        </w:rPr>
+      </w:pPr>
+    </w:p>
+    <w:p>
+      <w:pPr>
+        <w:spacing w:line="360" w:lineRule="auto"/>
+        <w:ind w:firstLine="708"/>
+        <w:jc w:val="both"/>
+        <w:rPr>
+          <w:rFonts w:ascii="Arial" w:hAnsi="Arial" w:cs="Arial"/>
+          <w:sz w:val="24"/>
+          <w:szCs w:val="24"/>
+        </w:rPr>
+      </w:pPr>
+    </w:p>
+    <w:p>
+      <w:pPr>
+        <w:keepNext/>
+        <w:jc w:val="center"/>
+      </w:pPr>
+    </w:p>
+    <w:p/>
+    <w:p>
+      <w:pPr>
+        <w:pStyle w:val="Legenda"/>
+        <w:keepNext/>
+        <w:jc w:val="center"/>
+        <w:rPr>
+          <w:rFonts w:ascii="Arial" w:hAnsi="Arial" w:cs="Arial"/>
+          <w:b/>
+          <w:color w:val="auto"/>
+          <w:sz w:val="20"/>
+          <w:szCs w:val="20"/>
+        </w:rPr>
+      </w:pPr>
+      <w:bookmarkStart w:id="4" w:name="_Toc12833487"/>
+    </w:p>
+    <w:p/>
+    <w:p>
+      <w:pPr>
+        <w:pStyle w:val="Legenda"/>
+        <w:keepNext/>
+        <w:jc w:val="center"/>
+        <w:rPr>
+          <w:rFonts w:ascii="Arial" w:hAnsi="Arial" w:cs="Arial"/>
+          <w:b/>
+          <w:color w:val="auto"/>
+          <w:sz w:val="20"/>
+          <w:szCs w:val="20"/>
+        </w:rPr>
+      </w:pPr>
+      <w:bookmarkStart w:id="5" w:name="_Hlk32229240"/>
+      <w:bookmarkStart w:id="6" w:name="_GoBack"/>
+      <w:r>
+        <w:rPr>
+          <w:rFonts w:ascii="Arial" w:hAnsi="Arial" w:cs="Arial"/>
+          <w:b/>
+          <w:color w:val="auto"/>
+          <w:sz w:val="20"/>
+          <w:szCs w:val="20"/>
+        </w:rPr>
+        <w:t xml:space="preserve">Tabela </w:t>
+      </w:r>
+      <w:r>
+        <w:rPr>
+          <w:rFonts w:ascii="Arial" w:hAnsi="Arial" w:cs="Arial"/>
+          <w:b/>
+          <w:color w:val="auto"/>
+          <w:sz w:val="20"/>
+          <w:szCs w:val="20"/>
+        </w:rPr>
+        <w:fldChar w:fldCharType="begin"/>
+      </w:r>
+      <w:r>
+        <w:rPr>
+          <w:rFonts w:ascii="Arial" w:hAnsi="Arial" w:cs="Arial"/>
+          <w:b/>
+          <w:color w:val="auto"/>
+          <w:sz w:val="20"/>
+          <w:szCs w:val="20"/>
+        </w:rPr>
+        <w:instrText xml:space="preserve"> SEQ Tabela \* ARABIC </w:instrText>
+      </w:r>
+      <w:r>
+        <w:rPr>
+          <w:rFonts w:ascii="Arial" w:hAnsi="Arial" w:cs="Arial"/>
+          <w:b/>
+          <w:color w:val="auto"/>
+          <w:sz w:val="20"/>
+          <w:szCs w:val="20"/>
+        </w:rPr>
+        <w:fldChar w:fldCharType="separate"/>
+      </w:r>
+      <w:r>
+        <w:rPr>
+          <w:rFonts w:ascii="Arial" w:hAnsi="Arial" w:cs="Arial"/>
+          <w:b/>
+          <w:noProof/>
+          <w:color w:val="auto"/>
+          <w:sz w:val="20"/>
+          <w:szCs w:val="20"/>
+        </w:rPr>
+        <w:t>5</w:t>
+      </w:r>
+      <w:r>
+        <w:rPr>
+          <w:rFonts w:ascii="Arial" w:hAnsi="Arial" w:cs="Arial"/>
+          <w:b/>
+          <w:color w:val="auto"/>
+          <w:sz w:val="20"/>
+          <w:szCs w:val="20"/>
+        </w:rPr>
+        <w:fldChar w:fldCharType="end"/>
+      </w:r>
+      <w:r>
+        <w:rPr>
+          <w:rFonts w:ascii="Arial" w:hAnsi="Arial" w:cs="Arial"/>
+          <w:b/>
+          <w:color w:val="auto"/>
+          <w:sz w:val="20"/>
+          <w:szCs w:val="20"/>
+        </w:rPr>
+        <w:t xml:space="preserve"> - Distribuição dos valores de </w:t>
+      </w:r>
+      <w:proofErr w:type="spellStart"/>
+      <w:r>
+        <w:rPr>
+          <w:rFonts w:ascii="Arial" w:hAnsi="Arial" w:cs="Arial"/>
+          <w:b/>
+          <w:color w:val="auto"/>
+          <w:sz w:val="20"/>
+          <w:szCs w:val="20"/>
+        </w:rPr>
+        <w:t>Ant</w:t>
+      </w:r>
+      <w:proofErr w:type="spellEnd"/>
+      <w:r>
+        <w:rPr>
+          <w:rFonts w:ascii="Arial" w:hAnsi="Arial" w:cs="Arial"/>
+          <w:b/>
+          <w:color w:val="auto"/>
+          <w:sz w:val="20"/>
+          <w:szCs w:val="20"/>
+        </w:rPr>
+        <w:t xml:space="preserve">-Tracking nas diferentes Zonas do volume sísmico. Embora a Zona Sul mostre um valor média de </w:t>
+      </w:r>
+      <w:proofErr w:type="spellStart"/>
+      <w:r>
+        <w:rPr>
+          <w:rFonts w:ascii="Arial" w:hAnsi="Arial" w:cs="Arial"/>
+          <w:b/>
+          <w:color w:val="auto"/>
+          <w:sz w:val="20"/>
+          <w:szCs w:val="20"/>
+        </w:rPr>
+        <w:t>Ant</w:t>
+      </w:r>
+      <w:proofErr w:type="spellEnd"/>
+      <w:r>
+        <w:rPr>
+          <w:rFonts w:ascii="Arial" w:hAnsi="Arial" w:cs="Arial"/>
+          <w:b/>
+          <w:color w:val="auto"/>
+          <w:sz w:val="20"/>
+          <w:szCs w:val="20"/>
+        </w:rPr>
+        <w:t xml:space="preserve">-Tracking superior tanto à Zona Norte quanto a </w:t>
+      </w:r>
+      <w:proofErr w:type="gramStart"/>
+      <w:r>
+        <w:rPr>
+          <w:rFonts w:ascii="Arial" w:hAnsi="Arial" w:cs="Arial"/>
+          <w:b/>
+          <w:color w:val="auto"/>
+          <w:sz w:val="20"/>
+          <w:szCs w:val="20"/>
+        </w:rPr>
+        <w:t>região não reservatóri</w:t>
+      </w:r>
+      <w:r>
+        <w:rPr>
+          <w:rFonts w:ascii="Arial" w:hAnsi="Arial" w:cs="Arial"/>
+          <w:b/>
+          <w:color w:val="auto"/>
+          <w:sz w:val="20"/>
+          <w:szCs w:val="20"/>
+        </w:rPr>
+        <w:t>o</w:t>
+      </w:r>
+      <w:proofErr w:type="gramEnd"/>
+      <w:r>
+        <w:rPr>
+          <w:rFonts w:ascii="Arial" w:hAnsi="Arial" w:cs="Arial"/>
+          <w:b/>
+          <w:color w:val="auto"/>
+          <w:sz w:val="20"/>
+          <w:szCs w:val="20"/>
+        </w:rPr>
+        <w:t xml:space="preserve"> do Quissamã, a diferença observada na média é menor do que o desvio padrão destas medidas.</w:t>
+      </w:r>
+      <w:bookmarkEnd w:id="4"/>
+    </w:p>
+    <w:p>
+      <w:pPr>
+        <w:jc w:val="center"/>
+      </w:pPr>
+      <w:r>
+        <w:rPr>
+          <w:noProof/>
+        </w:rPr>
+        <w:drawing>
+          <wp:inline distT="0" distB="0" distL="0" distR="0" wp14:anchorId="501B307D" wp14:editId="3E201E33">
+            <wp:extent cx="4077270" cy="1381318"/>
+            <wp:effectExtent l="0" t="0" r="0" b="9525"/>
+            <wp:docPr id="32" name="Picture 32"/>
+            <wp:cNvGraphicFramePr>
+              <a:graphicFrameLocks xmlns:a="http://schemas.openxmlformats.org/drawingml/2006/main" noChangeAspect="1"/>
+            </wp:cNvGraphicFramePr>
+            <a:graphic xmlns:a="http://schemas.openxmlformats.org/drawingml/2006/main">
+              <a:graphicData uri="http://schemas.openxmlformats.org/drawingml/2006/picture">
+                <pic:pic xmlns:pic="http://schemas.openxmlformats.org/drawingml/2006/picture">
+                  <pic:nvPicPr>
+                    <pic:cNvPr id="32" name="t5.png"/>
+                    <pic:cNvPicPr/>
+                  </pic:nvPicPr>
+                  <pic:blipFill>
+                    <a:blip r:embed="rId4">
+                      <a:extLst>
+                        <a:ext uri="{28A0092B-C50C-407E-A947-70E740481C1C}">
+                          <a14:useLocalDpi xmlns:a14="http://schemas.microsoft.com/office/drawing/2010/main" val="0"/>
+                        </a:ext>
+                      </a:extLst>
+                    </a:blip>
+                    <a:stretch>
+                      <a:fillRect/>
+                    </a:stretch>
+                  </pic:blipFill>
+                  <pic:spPr>
+                    <a:xfrm>
+                      <a:off x="0" y="0"/>
+                      <a:ext cx="4077270" cy="1381318"/>
+                    </a:xfrm>
+                    <a:prstGeom prst="rect">
+                      <a:avLst/>
+                    </a:prstGeom>
+                  </pic:spPr>
+                </pic:pic>
+              </a:graphicData>
+            </a:graphic>
+          </wp:inline>
+        </w:drawing>
+      </w:r>
+    </w:p>
+    <w:p>
+      <w:pPr>
+        <w:rPr>
+          <w:rFonts w:ascii="Arial" w:hAnsi="Arial" w:cs="Arial"/>
+          <w:sz w:val="24"/>
+          <w:szCs w:val="24"/>
+        </w:rPr>
+      </w:pPr>
+    </w:p>
+    <w:p>
+      <w:pPr>
+        <w:pStyle w:val="Legenda"/>
+        <w:keepNext/>
+        <w:rPr>
+          <w:rFonts w:ascii="Arial" w:hAnsi="Arial" w:cs="Arial"/>
+          <w:b/>
+          <w:color w:val="auto"/>
+          <w:sz w:val="20"/>
+          <w:szCs w:val="20"/>
+        </w:rPr>
+      </w:pPr>
+      <w:bookmarkStart w:id="7" w:name="_Toc12833488"/>
+      <w:bookmarkEnd w:id="5"/>
+      <w:bookmarkEnd w:id="6"/>
+      <w:r>
+        <w:rPr>
+          <w:rFonts w:ascii="Arial" w:hAnsi="Arial" w:cs="Arial"/>
+          <w:b/>
+          <w:color w:val="auto"/>
+          <w:sz w:val="20"/>
+          <w:szCs w:val="20"/>
+        </w:rPr>
+        <w:t xml:space="preserve">Tabela </w:t>
+      </w:r>
+      <w:r>
+        <w:rPr>
+          <w:rFonts w:ascii="Arial" w:hAnsi="Arial" w:cs="Arial"/>
+          <w:b/>
+          <w:color w:val="auto"/>
+          <w:sz w:val="20"/>
+          <w:szCs w:val="20"/>
+        </w:rPr>
+        <w:fldChar w:fldCharType="begin"/>
+      </w:r>
+      <w:r>
+        <w:rPr>
+          <w:rFonts w:ascii="Arial" w:hAnsi="Arial" w:cs="Arial"/>
+          <w:b/>
+          <w:color w:val="auto"/>
+          <w:sz w:val="20"/>
+          <w:szCs w:val="20"/>
+        </w:rPr>
+        <w:instrText xml:space="preserve"> SEQ Tabela \* ARABIC </w:instrText>
+      </w:r>
+      <w:r>
+        <w:rPr>
+          <w:rFonts w:ascii="Arial" w:hAnsi="Arial" w:cs="Arial"/>
+          <w:b/>
+          <w:color w:val="auto"/>
+          <w:sz w:val="20"/>
+          <w:szCs w:val="20"/>
+        </w:rPr>
+        <w:fldChar w:fldCharType="separate"/>
+      </w:r>
+      <w:r>
+        <w:rPr>
+          <w:rFonts w:ascii="Arial" w:hAnsi="Arial" w:cs="Arial"/>
+          <w:b/>
+          <w:noProof/>
+          <w:color w:val="auto"/>
+          <w:sz w:val="20"/>
+          <w:szCs w:val="20"/>
+        </w:rPr>
+        <w:t>6</w:t>
+      </w:r>
+      <w:r>
+        <w:rPr>
+          <w:rFonts w:ascii="Arial" w:hAnsi="Arial" w:cs="Arial"/>
+          <w:b/>
+          <w:color w:val="auto"/>
+          <w:sz w:val="20"/>
+          <w:szCs w:val="20"/>
+        </w:rPr>
+        <w:fldChar w:fldCharType="end"/>
+      </w:r>
+      <w:r>
+        <w:rPr>
+          <w:rFonts w:ascii="Arial" w:hAnsi="Arial" w:cs="Arial"/>
+          <w:b/>
+          <w:color w:val="auto"/>
+          <w:sz w:val="20"/>
+          <w:szCs w:val="20"/>
+        </w:rPr>
+        <w:t xml:space="preserve"> – Número de células por zona com valores de </w:t>
+      </w:r>
+      <w:proofErr w:type="spellStart"/>
+      <w:r>
+        <w:rPr>
+          <w:rFonts w:ascii="Arial" w:hAnsi="Arial" w:cs="Arial"/>
+          <w:b/>
+          <w:color w:val="auto"/>
+          <w:sz w:val="20"/>
+          <w:szCs w:val="20"/>
+        </w:rPr>
+        <w:t>Ant</w:t>
+      </w:r>
+      <w:proofErr w:type="spellEnd"/>
+      <w:r>
+        <w:rPr>
+          <w:rFonts w:ascii="Arial" w:hAnsi="Arial" w:cs="Arial"/>
+          <w:b/>
+          <w:color w:val="auto"/>
+          <w:sz w:val="20"/>
+          <w:szCs w:val="20"/>
+        </w:rPr>
+        <w:t xml:space="preserve">-Tracking superiores a -0.91. O valor de -0.91 corresponde ao valor médio de </w:t>
+      </w:r>
+      <w:proofErr w:type="spellStart"/>
+      <w:r>
+        <w:rPr>
+          <w:rFonts w:ascii="Arial" w:hAnsi="Arial" w:cs="Arial"/>
+          <w:b/>
+          <w:color w:val="auto"/>
+          <w:sz w:val="20"/>
+          <w:szCs w:val="20"/>
+        </w:rPr>
+        <w:t>Ant</w:t>
+      </w:r>
+      <w:proofErr w:type="spellEnd"/>
+      <w:r>
+        <w:rPr>
+          <w:rFonts w:ascii="Arial" w:hAnsi="Arial" w:cs="Arial"/>
+          <w:b/>
+          <w:color w:val="auto"/>
+          <w:sz w:val="20"/>
+          <w:szCs w:val="20"/>
+        </w:rPr>
+        <w:t xml:space="preserve">-Tracking na região sobre o contato óleo-água dentro da Formação Quissamã adicionado ao desvio padrão do valor de </w:t>
+      </w:r>
+      <w:proofErr w:type="spellStart"/>
+      <w:r>
+        <w:rPr>
+          <w:rFonts w:ascii="Arial" w:hAnsi="Arial" w:cs="Arial"/>
+          <w:b/>
+          <w:color w:val="auto"/>
+          <w:sz w:val="20"/>
+          <w:szCs w:val="20"/>
+        </w:rPr>
+        <w:t>Ant</w:t>
+      </w:r>
+      <w:proofErr w:type="spellEnd"/>
+      <w:r>
+        <w:rPr>
+          <w:rFonts w:ascii="Arial" w:hAnsi="Arial" w:cs="Arial"/>
+          <w:b/>
+          <w:color w:val="auto"/>
+          <w:sz w:val="20"/>
+          <w:szCs w:val="20"/>
+        </w:rPr>
+        <w:t>-Tracking nesta mesma região.</w:t>
+      </w:r>
+      <w:bookmarkEnd w:id="7"/>
+    </w:p>
+    <w:p>
+      <w:pPr>
+        <w:ind w:firstLine="708"/>
+      </w:pPr>
+      <w:r>
+        <w:rPr>
+          <w:noProof/>
+        </w:rPr>
+        <w:drawing>
+          <wp:inline distT="0" distB="0" distL="0" distR="0" wp14:anchorId="71336EDB" wp14:editId="5D30A9B7">
+            <wp:extent cx="4544059" cy="1209844"/>
+            <wp:effectExtent l="0" t="0" r="0" b="9525"/>
+            <wp:docPr id="33" name="Picture 33"/>
+            <wp:cNvGraphicFramePr>
+              <a:graphicFrameLocks xmlns:a="http://schemas.openxmlformats.org/drawingml/2006/main" noChangeAspect="1"/>
+            </wp:cNvGraphicFramePr>
+            <a:graphic xmlns:a="http://schemas.openxmlformats.org/drawingml/2006/main">
+              <a:graphicData uri="http://schemas.openxmlformats.org/drawingml/2006/picture">
+                <pic:pic xmlns:pic="http://schemas.openxmlformats.org/drawingml/2006/picture">
+                  <pic:nvPicPr>
+                    <pic:cNvPr id="33" name="t6.png"/>
+                    <pic:cNvPicPr/>
+                  </pic:nvPicPr>
+                  <pic:blipFill>
+                    <a:blip r:embed="rId5">
+                      <a:extLst>
+                        <a:ext uri="{28A0092B-C50C-407E-A947-70E740481C1C}">
+                          <a14:useLocalDpi xmlns:a14="http://schemas.microsoft.com/office/drawing/2010/main" val="0"/>
+                        </a:ext>
+                      </a:extLst>
+                    </a:blip>
+                    <a:stretch>
+                      <a:fillRect/>
+                    </a:stretch>
+                  </pic:blipFill>
+                  <pic:spPr>
+                    <a:xfrm>
+                      <a:off x="0" y="0"/>
+                      <a:ext cx="4544059" cy="1209844"/>
+                    </a:xfrm>
+                    <a:prstGeom prst="rect">
+                      <a:avLst/>
+                    </a:prstGeom>
+                  </pic:spPr>
+                </pic:pic>
+              </a:graphicData>
+            </a:graphic>
+          </wp:inline>
+        </w:drawing>
+      </w:r>
+    </w:p>
+    <w:p>
+      <w:pPr>
+        <w:ind w:firstLine="708"/>
+      </w:pPr>
+    </w:p>
+    <w:p>
+      <w:pPr>
+        <w:pStyle w:val="Legenda"/>
+        <w:keepNext/>
+        <w:rPr>
+          <w:rFonts w:ascii="Arial" w:hAnsi="Arial" w:cs="Arial"/>
+          <w:b/>
+          <w:color w:val="auto"/>
+          <w:sz w:val="20"/>
+          <w:szCs w:val="20"/>
+        </w:rPr>
+      </w:pPr>
+      <w:bookmarkStart w:id="8" w:name="_Toc12833489"/>
+      <w:r>
+        <w:rPr>
+          <w:rFonts w:ascii="Arial" w:hAnsi="Arial" w:cs="Arial"/>
+          <w:b/>
+          <w:color w:val="auto"/>
+          <w:sz w:val="20"/>
+          <w:szCs w:val="20"/>
+        </w:rPr>
+        <w:t xml:space="preserve">Tabela </w:t>
+      </w:r>
+      <w:r>
+        <w:rPr>
+          <w:rFonts w:ascii="Arial" w:hAnsi="Arial" w:cs="Arial"/>
+          <w:b/>
+          <w:color w:val="auto"/>
+          <w:sz w:val="20"/>
+          <w:szCs w:val="20"/>
+        </w:rPr>
+        <w:fldChar w:fldCharType="begin"/>
+      </w:r>
+      <w:r>
+        <w:rPr>
+          <w:rFonts w:ascii="Arial" w:hAnsi="Arial" w:cs="Arial"/>
+          <w:b/>
+          <w:color w:val="auto"/>
+          <w:sz w:val="20"/>
+          <w:szCs w:val="20"/>
+        </w:rPr>
+        <w:instrText xml:space="preserve"> SEQ Tabela \* ARABIC </w:instrText>
+      </w:r>
+      <w:r>
+        <w:rPr>
+          <w:rFonts w:ascii="Arial" w:hAnsi="Arial" w:cs="Arial"/>
+          <w:b/>
+          <w:color w:val="auto"/>
+          <w:sz w:val="20"/>
+          <w:szCs w:val="20"/>
+        </w:rPr>
+        <w:fldChar w:fldCharType="separate"/>
+      </w:r>
+      <w:r>
+        <w:rPr>
+          <w:rFonts w:ascii="Arial" w:hAnsi="Arial" w:cs="Arial"/>
+          <w:b/>
+          <w:noProof/>
+          <w:color w:val="auto"/>
+          <w:sz w:val="20"/>
+          <w:szCs w:val="20"/>
+        </w:rPr>
+        <w:t>7</w:t>
+      </w:r>
+      <w:r>
+        <w:rPr>
+          <w:rFonts w:ascii="Arial" w:hAnsi="Arial" w:cs="Arial"/>
+          <w:b/>
+          <w:color w:val="auto"/>
+          <w:sz w:val="20"/>
+          <w:szCs w:val="20"/>
+        </w:rPr>
+        <w:fldChar w:fldCharType="end"/>
+      </w:r>
+      <w:r>
+        <w:rPr>
+          <w:rFonts w:ascii="Arial" w:hAnsi="Arial" w:cs="Arial"/>
+          <w:b/>
+          <w:color w:val="auto"/>
+          <w:sz w:val="20"/>
+          <w:szCs w:val="20"/>
+        </w:rPr>
+        <w:t xml:space="preserve"> - Número de células por zona com valores de </w:t>
+      </w:r>
+      <w:proofErr w:type="spellStart"/>
+      <w:r>
+        <w:rPr>
+          <w:rFonts w:ascii="Arial" w:hAnsi="Arial" w:cs="Arial"/>
+          <w:b/>
+          <w:color w:val="auto"/>
+          <w:sz w:val="20"/>
+          <w:szCs w:val="20"/>
+        </w:rPr>
+        <w:t>Ant</w:t>
+      </w:r>
+      <w:proofErr w:type="spellEnd"/>
+      <w:r>
+        <w:rPr>
+          <w:rFonts w:ascii="Arial" w:hAnsi="Arial" w:cs="Arial"/>
+          <w:b/>
+          <w:color w:val="auto"/>
+          <w:sz w:val="20"/>
+          <w:szCs w:val="20"/>
+        </w:rPr>
+        <w:t xml:space="preserve">-Tracking superiores a -0.78. O valor de -0.78 corresponde ao valor médio de </w:t>
+      </w:r>
+      <w:proofErr w:type="spellStart"/>
+      <w:r>
+        <w:rPr>
+          <w:rFonts w:ascii="Arial" w:hAnsi="Arial" w:cs="Arial"/>
+          <w:b/>
+          <w:color w:val="auto"/>
+          <w:sz w:val="20"/>
+          <w:szCs w:val="20"/>
+        </w:rPr>
+        <w:t>Ant</w:t>
+      </w:r>
+      <w:proofErr w:type="spellEnd"/>
+      <w:r>
+        <w:rPr>
+          <w:rFonts w:ascii="Arial" w:hAnsi="Arial" w:cs="Arial"/>
+          <w:b/>
+          <w:color w:val="auto"/>
+          <w:sz w:val="20"/>
+          <w:szCs w:val="20"/>
+        </w:rPr>
+        <w:t xml:space="preserve">-Tracking na região sobre o contato </w:t>
+      </w:r>
+      <w:r>
+        <w:rPr>
+          <w:rFonts w:ascii="Arial" w:hAnsi="Arial" w:cs="Arial"/>
+          <w:b/>
+          <w:color w:val="auto"/>
+          <w:sz w:val="20"/>
+          <w:szCs w:val="20"/>
+        </w:rPr>
+        <w:lastRenderedPageBreak/>
+        <w:t xml:space="preserve">óleo-água dentro da Formação Quissamã adicionado à três vezes o desvio padrão do valor de </w:t>
+      </w:r>
+      <w:proofErr w:type="spellStart"/>
+      <w:r>
+        <w:rPr>
+          <w:rFonts w:ascii="Arial" w:hAnsi="Arial" w:cs="Arial"/>
+          <w:b/>
+          <w:color w:val="auto"/>
+          <w:sz w:val="20"/>
+          <w:szCs w:val="20"/>
+        </w:rPr>
+        <w:t>Ant</w:t>
+      </w:r>
+      <w:proofErr w:type="spellEnd"/>
+      <w:r>
+        <w:rPr>
+          <w:rFonts w:ascii="Arial" w:hAnsi="Arial" w:cs="Arial"/>
+          <w:b/>
+          <w:color w:val="auto"/>
+          <w:sz w:val="20"/>
+          <w:szCs w:val="20"/>
+        </w:rPr>
+        <w:t>-Tracking nesta mesma região.</w:t>
+      </w:r>
+      <w:bookmarkEnd w:id="8"/>
+    </w:p>
+    <w:p>
+      <w:pPr>
+        <w:ind w:firstLine="708"/>
+      </w:pPr>
+      <w:r>
+        <w:rPr>
+          <w:noProof/>
+        </w:rPr>
+        <w:drawing>
+          <wp:inline distT="0" distB="0" distL="0" distR="0" wp14:anchorId="2EEBA986" wp14:editId="21D33D91">
+            <wp:extent cx="4544059" cy="1209844"/>
+            <wp:effectExtent l="0" t="0" r="0" b="9525"/>
+            <wp:docPr id="34" name="Picture 34"/>
+            <wp:cNvGraphicFramePr>
+              <a:graphicFrameLocks xmlns:a="http://schemas.openxmlformats.org/drawingml/2006/main" noChangeAspect="1"/>
+            </wp:cNvGraphicFramePr>
+            <a:graphic xmlns:a="http://schemas.openxmlformats.org/drawingml/2006/main">
+              <a:graphicData uri="http://schemas.openxmlformats.org/drawingml/2006/picture">
+                <pic:pic xmlns:pic="http://schemas.openxmlformats.org/drawingml/2006/picture">
+                  <pic:nvPicPr>
+                    <pic:cNvPr id="34" name="t7.png"/>
+                    <pic:cNvPicPr/>
+                  </pic:nvPicPr>
+                  <pic:blipFill>
+                    <a:blip r:embed="rId6">
+                      <a:extLst>
+                        <a:ext uri="{28A0092B-C50C-407E-A947-70E740481C1C}">
+                          <a14:useLocalDpi xmlns:a14="http://schemas.microsoft.com/office/drawing/2010/main" val="0"/>
+                        </a:ext>
+                      </a:extLst>
+                    </a:blip>
+                    <a:stretch>
+                      <a:fillRect/>
+                    </a:stretch>
+                  </pic:blipFill>
+                  <pic:spPr>
+                    <a:xfrm>
+                      <a:off x="0" y="0"/>
+                      <a:ext cx="4544059" cy="1209844"/>
+                    </a:xfrm>
+                    <a:prstGeom prst="rect">
+                      <a:avLst/>
+                    </a:prstGeom>
+                  </pic:spPr>
+                </pic:pic>
+              </a:graphicData>
+            </a:graphic>
+          </wp:inline>
+        </w:drawing>
+      </w:r>
+    </w:p>
+    <w:p>
+      <w:pPr>
+        <w:keepNext/>
+        <w:ind w:firstLine="708"/>
+      </w:pPr>
+      <w:r>
+        <w:rPr>
+          <w:noProof/>
+        </w:rPr>
+        <w:drawing>
+          <wp:inline distT="0" distB="0" distL="0" distR="0" wp14:anchorId="3FEDACE2" wp14:editId="1C0E1F56">
+            <wp:extent cx="4084582" cy="2809446"/>
+            <wp:effectExtent l="0" t="0" r="0" b="0"/>
+            <wp:docPr id="5" name="Picture 5"/>
+            <wp:cNvGraphicFramePr>
+              <a:graphicFrameLocks xmlns:a="http://schemas.openxmlformats.org/drawingml/2006/main" noChangeAspect="1"/>
+            </wp:cNvGraphicFramePr>
+            <a:graphic xmlns:a="http://schemas.openxmlformats.org/drawingml/2006/main">
+              <a:graphicData uri="http://schemas.openxmlformats.org/drawingml/2006/picture">
+                <pic:pic xmlns:pic="http://schemas.openxmlformats.org/drawingml/2006/picture">
+                  <pic:nvPicPr>
+                    <pic:cNvPr id="5" name="21.png"/>
+                    <pic:cNvPicPr/>
+                  </pic:nvPicPr>
+                  <pic:blipFill>
+                    <a:blip r:embed="rId7">
+                      <a:extLst>
+                        <a:ext uri="{28A0092B-C50C-407E-A947-70E740481C1C}">
+                          <a14:useLocalDpi xmlns:a14="http://schemas.microsoft.com/office/drawing/2010/main" val="0"/>
+                        </a:ext>
+                      </a:extLst>
+                    </a:blip>
+                    <a:stretch>
+                      <a:fillRect/>
+                    </a:stretch>
+                  </pic:blipFill>
+                  <pic:spPr>
+                    <a:xfrm>
+                      <a:off x="0" y="0"/>
+                      <a:ext cx="4084582" cy="2809446"/>
+                    </a:xfrm>
+                    <a:prstGeom prst="rect">
+                      <a:avLst/>
+                    </a:prstGeom>
+                  </pic:spPr>
+                </pic:pic>
+              </a:graphicData>
+            </a:graphic>
+          </wp:inline>
+        </w:drawing>
+      </w:r>
+    </w:p>
+    <w:p>
+      <w:pPr>
+        <w:pStyle w:val="Legenda"/>
+        <w:jc w:val="center"/>
+        <w:rPr>
+          <w:rFonts w:ascii="Arial" w:hAnsi="Arial" w:cs="Arial"/>
+          <w:b/>
+          <w:color w:val="auto"/>
+          <w:sz w:val="20"/>
+          <w:szCs w:val="20"/>
+        </w:rPr>
+      </w:pPr>
+      <w:bookmarkStart w:id="9" w:name="_Toc12833445"/>
+      <w:r>
+        <w:rPr>
+          <w:rFonts w:ascii="Arial" w:hAnsi="Arial" w:cs="Arial"/>
+          <w:b/>
+          <w:color w:val="auto"/>
+          <w:sz w:val="20"/>
+          <w:szCs w:val="20"/>
+        </w:rPr>
+        <w:t xml:space="preserve">Figura </w:t>
+      </w:r>
+      <w:r>
+        <w:rPr>
+          <w:rFonts w:ascii="Arial" w:hAnsi="Arial" w:cs="Arial"/>
+          <w:b/>
+          <w:color w:val="auto"/>
+          <w:sz w:val="20"/>
+          <w:szCs w:val="20"/>
+        </w:rPr>
+        <w:fldChar w:fldCharType="begin"/>
+      </w:r>
+      <w:r>
+        <w:rPr>
+          <w:rFonts w:ascii="Arial" w:hAnsi="Arial" w:cs="Arial"/>
+          <w:b/>
+          <w:color w:val="auto"/>
+          <w:sz w:val="20"/>
+          <w:szCs w:val="20"/>
+        </w:rPr>
+        <w:instrText xml:space="preserve"> SEQ Figura \* ARABIC </w:instrText>
+      </w:r>
+      <w:r>
+        <w:rPr>
+          <w:rFonts w:ascii="Arial" w:hAnsi="Arial" w:cs="Arial"/>
+          <w:b/>
+          <w:color w:val="auto"/>
+          <w:sz w:val="20"/>
+          <w:szCs w:val="20"/>
+        </w:rPr>
+        <w:fldChar w:fldCharType="separate"/>
+      </w:r>
+      <w:r>
+        <w:rPr>
+          <w:rFonts w:ascii="Arial" w:hAnsi="Arial" w:cs="Arial"/>
+          <w:b/>
+          <w:noProof/>
+          <w:color w:val="auto"/>
+          <w:sz w:val="20"/>
+          <w:szCs w:val="20"/>
+        </w:rPr>
+        <w:t>22</w:t>
+      </w:r>
+      <w:r>
+        <w:rPr>
+          <w:rFonts w:ascii="Arial" w:hAnsi="Arial" w:cs="Arial"/>
+          <w:b/>
+          <w:color w:val="auto"/>
+          <w:sz w:val="20"/>
+          <w:szCs w:val="20"/>
+        </w:rPr>
+        <w:fldChar w:fldCharType="end"/>
+      </w:r>
+      <w:r>
+        <w:rPr>
+          <w:rFonts w:ascii="Arial" w:hAnsi="Arial" w:cs="Arial"/>
+          <w:b/>
+          <w:color w:val="auto"/>
+          <w:sz w:val="20"/>
+          <w:szCs w:val="20"/>
+        </w:rPr>
+        <w:t xml:space="preserve"> - Porcentagem de células localizadas na Zona Norte ou Sul para cada valor mínimo de </w:t>
+      </w:r>
+      <w:proofErr w:type="spellStart"/>
+      <w:r>
+        <w:rPr>
+          <w:rFonts w:ascii="Arial" w:hAnsi="Arial" w:cs="Arial"/>
+          <w:b/>
+          <w:color w:val="auto"/>
+          <w:sz w:val="20"/>
+          <w:szCs w:val="20"/>
+        </w:rPr>
+        <w:t>Ant</w:t>
+      </w:r>
+      <w:proofErr w:type="spellEnd"/>
+      <w:r>
+        <w:rPr>
+          <w:rFonts w:ascii="Arial" w:hAnsi="Arial" w:cs="Arial"/>
+          <w:b/>
+          <w:color w:val="auto"/>
+          <w:sz w:val="20"/>
+          <w:szCs w:val="20"/>
+        </w:rPr>
+        <w:t xml:space="preserve">-Tracking (Limiar). Nota-se que para </w:t>
+      </w:r>
+      <w:proofErr w:type="spellStart"/>
+      <w:r>
+        <w:rPr>
+          <w:rFonts w:ascii="Arial" w:hAnsi="Arial" w:cs="Arial"/>
+          <w:b/>
+          <w:color w:val="auto"/>
+          <w:sz w:val="20"/>
+          <w:szCs w:val="20"/>
+        </w:rPr>
+        <w:t>Ant</w:t>
+      </w:r>
+      <w:proofErr w:type="spellEnd"/>
+      <w:r>
+        <w:rPr>
+          <w:rFonts w:ascii="Arial" w:hAnsi="Arial" w:cs="Arial"/>
+          <w:b/>
+          <w:color w:val="auto"/>
+          <w:sz w:val="20"/>
+          <w:szCs w:val="20"/>
+        </w:rPr>
+        <w:t>-Tracking de -1,0 os valores se distribuem igualmente entre as duas zonas, refletindo a separação das duas zonas pela Latitude mediana do reservatório. Para valores entre -0</w:t>
+      </w:r>
+      <w:r>
+        <w:rPr>
+          <w:rFonts w:ascii="Arial" w:hAnsi="Arial" w:cs="Arial"/>
+          <w:b/>
+          <w:color w:val="auto"/>
+          <w:sz w:val="20"/>
+          <w:szCs w:val="20"/>
+        </w:rPr>
+        <w:t>.</w:t>
+      </w:r>
+      <w:r>
+        <w:rPr>
+          <w:rFonts w:ascii="Arial" w:hAnsi="Arial" w:cs="Arial"/>
+          <w:b/>
+          <w:color w:val="auto"/>
+          <w:sz w:val="20"/>
+          <w:szCs w:val="20"/>
+        </w:rPr>
+        <w:t xml:space="preserve">8 e 0, valores que se correlacionam com elevadas intensidades de fraturamento, 60% a 75% dos valores encontram-se na Zona Sul. Para os poucos (n = 151) valores positivos de </w:t>
+      </w:r>
+      <w:proofErr w:type="spellStart"/>
+      <w:r>
+        <w:rPr>
+          <w:rFonts w:ascii="Arial" w:hAnsi="Arial" w:cs="Arial"/>
+          <w:b/>
+          <w:color w:val="auto"/>
+          <w:sz w:val="20"/>
+          <w:szCs w:val="20"/>
+        </w:rPr>
+        <w:t>Ant</w:t>
+      </w:r>
+      <w:proofErr w:type="spellEnd"/>
+      <w:r>
+        <w:rPr>
+          <w:rFonts w:ascii="Arial" w:hAnsi="Arial" w:cs="Arial"/>
+          <w:b/>
+          <w:color w:val="auto"/>
+          <w:sz w:val="20"/>
+          <w:szCs w:val="20"/>
+        </w:rPr>
+        <w:t>-Tracking, estes concentram-se fortemente na Zona Norte. Assim indicando que as descontinuidades ocorrem de maneira mais disseminada pela Zona Sul enquanto concentram-se em uma área de alta descontinuidade na Zona Norte.</w:t>
+      </w:r>
+      <w:bookmarkEnd w:id="9"/>
+    </w:p>
     <w:p>
       <w:pPr>
         <w:rPr>
@@ -1238,6 +2302,25 @@
     <w:semiHidden/>
     <w:unhideWhenUsed/>
   </w:style>
+  <w:style w:type="paragraph" w:styleId="Legenda">
+    <w:name w:val="caption"/>
+    <w:basedOn w:val="Normal"/>
+    <w:next w:val="Normal"/>
+    <w:uiPriority w:val="35"/>
+    <w:unhideWhenUsed/>
+    <w:qFormat/>
+    <w:rsid w:val="00B12EAA"/>
+    <w:pPr>
+      <w:spacing w:after="200" w:line="240" w:lineRule="auto"/>
+    </w:pPr>
+    <w:rPr>
+      <w:i/>
+      <w:iCs/>
+      <w:color w:val="44546A" w:themeColor="text2"/>
+      <w:sz w:val="18"/>
+      <w:szCs w:val="18"/>
+    </w:rPr>
+  </w:style>
 </w:styles>
 </file>
 

</xml_diff>